<commit_message>
new parameter is added for compound analysis
</commit_message>
<xml_diff>
--- a/API_DOC/API_DOC.docx
+++ b/API_DOC/API_DOC.docx
@@ -57,7 +57,7 @@
       </w:pPr>
       <w:r>
         <w:rPr>
-          <w:rStyle w:val="None B"/>
+          <w:rStyle w:val="None A"/>
           <w:rtl w:val="0"/>
           <w:lang w:val="en-US"/>
         </w:rPr>
@@ -178,7 +178,7 @@
       </w:pPr>
       <w:r>
         <w:rPr>
-          <w:rStyle w:val="None B"/>
+          <w:rStyle w:val="None A"/>
           <w:rtl w:val="0"/>
           <w:lang w:val="en-US"/>
         </w:rPr>
@@ -202,7 +202,7 @@
       </w:pPr>
       <w:r>
         <w:rPr>
-          <w:rStyle w:val="None A"/>
+          <w:rStyle w:val="None A A"/>
           <w:rtl w:val="0"/>
           <w:lang w:val="en-US"/>
         </w:rPr>
@@ -219,7 +219,7 @@
       </w:r>
       <w:r>
         <w:rPr>
-          <w:rStyle w:val="None A"/>
+          <w:rStyle w:val="None A A"/>
           <w:rtl w:val="0"/>
           <w:lang w:val="en-US"/>
         </w:rPr>
@@ -260,7 +260,7 @@
       </w:pPr>
       <w:r>
         <w:rPr>
-          <w:rStyle w:val="None B"/>
+          <w:rStyle w:val="None A"/>
           <w:rtl w:val="0"/>
           <w:lang w:val="en-US"/>
         </w:rPr>
@@ -308,7 +308,7 @@
       </w:pPr>
       <w:r>
         <w:rPr>
-          <w:rStyle w:val="None B"/>
+          <w:rStyle w:val="None A"/>
           <w:rtl w:val="0"/>
           <w:lang w:val="en-US"/>
         </w:rPr>
@@ -332,7 +332,7 @@
       </w:pPr>
       <w:r>
         <w:rPr>
-          <w:rStyle w:val="None B"/>
+          <w:rStyle w:val="None A"/>
           <w:rtl w:val="0"/>
           <w:lang w:val="en-US"/>
         </w:rPr>
@@ -356,7 +356,7 @@
       </w:pPr>
       <w:r>
         <w:rPr>
-          <w:rStyle w:val="None A"/>
+          <w:rStyle w:val="None A A"/>
           <w:rtl w:val="0"/>
           <w:lang w:val="en-US"/>
         </w:rPr>
@@ -447,7 +447,7 @@
       </w:pPr>
       <w:r>
         <w:rPr>
-          <w:rStyle w:val="None A"/>
+          <w:rStyle w:val="None A A"/>
           <w:rtl w:val="0"/>
           <w:lang w:val="en-US"/>
         </w:rPr>
@@ -565,7 +565,7 @@
       </w:pPr>
       <w:r>
         <w:rPr>
-          <w:rStyle w:val="None B"/>
+          <w:rStyle w:val="None A"/>
           <w:rtl w:val="0"/>
           <w:lang w:val="en-US"/>
         </w:rPr>
@@ -589,7 +589,7 @@
       </w:pPr>
       <w:r>
         <w:rPr>
-          <w:rStyle w:val="None B"/>
+          <w:rStyle w:val="None A"/>
           <w:rtl w:val="0"/>
           <w:lang w:val="en-US"/>
         </w:rPr>
@@ -621,7 +621,7 @@
       </w:r>
       <w:r>
         <w:rPr>
-          <w:rStyle w:val="None A"/>
+          <w:rStyle w:val="None A A"/>
           <w:rtl w:val="0"/>
           <w:lang w:val="en-US"/>
         </w:rPr>
@@ -629,7 +629,7 @@
       </w:r>
       <w:r>
         <w:rPr>
-          <w:rStyle w:val="None A"/>
+          <w:rStyle w:val="None A A"/>
           <w:rtl w:val="0"/>
           <w:lang w:val="en-US"/>
         </w:rPr>
@@ -653,7 +653,7 @@
       </w:pPr>
       <w:r>
         <w:rPr>
-          <w:rStyle w:val="None B"/>
+          <w:rStyle w:val="None A"/>
           <w:rtl w:val="0"/>
           <w:lang w:val="en-US"/>
         </w:rPr>
@@ -677,7 +677,7 @@
       </w:pPr>
       <w:r>
         <w:rPr>
-          <w:rStyle w:val="None A"/>
+          <w:rStyle w:val="None A A"/>
           <w:rtl w:val="0"/>
           <w:lang w:val="en-US"/>
         </w:rPr>
@@ -709,7 +709,7 @@
       </w:pPr>
       <w:r>
         <w:rPr>
-          <w:rStyle w:val="None B"/>
+          <w:rStyle w:val="None A"/>
           <w:rtl w:val="0"/>
           <w:lang w:val="en-US"/>
         </w:rPr>
@@ -881,7 +881,7 @@
       </w:pPr>
       <w:r>
         <w:rPr>
-          <w:rStyle w:val="None B"/>
+          <w:rStyle w:val="None A"/>
           <w:rtl w:val="0"/>
           <w:lang w:val="en-US"/>
         </w:rPr>
@@ -905,7 +905,7 @@
       </w:pPr>
       <w:r>
         <w:rPr>
-          <w:rStyle w:val="None A"/>
+          <w:rStyle w:val="None A A"/>
           <w:rtl w:val="0"/>
           <w:lang w:val="en-US"/>
         </w:rPr>
@@ -921,7 +921,7 @@
       </w:r>
       <w:r>
         <w:rPr>
-          <w:rStyle w:val="None A"/>
+          <w:rStyle w:val="None A A"/>
           <w:rtl w:val="0"/>
           <w:lang w:val="en-US"/>
         </w:rPr>
@@ -929,7 +929,7 @@
       </w:r>
       <w:r>
         <w:rPr>
-          <w:rStyle w:val="None A"/>
+          <w:rStyle w:val="None A A"/>
           <w:rtl w:val="0"/>
           <w:lang w:val="en-US"/>
         </w:rPr>
@@ -953,7 +953,7 @@
       </w:pPr>
       <w:r>
         <w:rPr>
-          <w:rStyle w:val="None B"/>
+          <w:rStyle w:val="None A"/>
           <w:rtl w:val="0"/>
           <w:lang w:val="en-US"/>
         </w:rPr>
@@ -977,7 +977,7 @@
       </w:pPr>
       <w:r>
         <w:rPr>
-          <w:rStyle w:val="None A"/>
+          <w:rStyle w:val="None A A"/>
           <w:rtl w:val="0"/>
           <w:lang w:val="en-US"/>
         </w:rPr>
@@ -1009,7 +1009,7 @@
       </w:pPr>
       <w:r>
         <w:rPr>
-          <w:rStyle w:val="None B"/>
+          <w:rStyle w:val="None A"/>
           <w:rtl w:val="0"/>
           <w:lang w:val="en-US"/>
         </w:rPr>
@@ -1061,7 +1061,7 @@
       </w:pPr>
       <w:r>
         <w:rPr>
-          <w:rStyle w:val="None B"/>
+          <w:rStyle w:val="None A"/>
           <w:rtl w:val="0"/>
         </w:rPr>
         <w:t xml:space="preserve"> </w:t>
@@ -1179,7 +1179,7 @@
       </w:pPr>
       <w:r>
         <w:rPr>
-          <w:rStyle w:val="None B"/>
+          <w:rStyle w:val="None A"/>
           <w:rtl w:val="0"/>
           <w:lang w:val="en-US"/>
         </w:rPr>
@@ -1203,7 +1203,7 @@
       </w:pPr>
       <w:r>
         <w:rPr>
-          <w:rStyle w:val="None B"/>
+          <w:rStyle w:val="None A"/>
           <w:rtl w:val="0"/>
           <w:lang w:val="en-US"/>
         </w:rPr>
@@ -1227,7 +1227,7 @@
       </w:pPr>
       <w:r>
         <w:rPr>
-          <w:rStyle w:val="None A"/>
+          <w:rStyle w:val="None A A"/>
           <w:rtl w:val="0"/>
           <w:lang w:val="en-US"/>
         </w:rPr>
@@ -1393,7 +1393,7 @@
       </w:pPr>
       <w:r>
         <w:rPr>
-          <w:rStyle w:val="None B"/>
+          <w:rStyle w:val="None A"/>
           <w:rtl w:val="0"/>
           <w:lang w:val="en-US"/>
         </w:rPr>
@@ -1417,7 +1417,7 @@
       </w:pPr>
       <w:r>
         <w:rPr>
-          <w:rStyle w:val="None B"/>
+          <w:rStyle w:val="None A"/>
           <w:rtl w:val="0"/>
           <w:lang w:val="en-US"/>
         </w:rPr>
@@ -1441,7 +1441,7 @@
       </w:pPr>
       <w:r>
         <w:rPr>
-          <w:rStyle w:val="None A"/>
+          <w:rStyle w:val="None A A"/>
           <w:rtl w:val="0"/>
           <w:lang w:val="en-US"/>
         </w:rPr>
@@ -1473,7 +1473,7 @@
       </w:pPr>
       <w:r>
         <w:rPr>
-          <w:rStyle w:val="None B"/>
+          <w:rStyle w:val="None A"/>
           <w:rtl w:val="0"/>
           <w:lang w:val="en-US"/>
         </w:rPr>
@@ -1497,27 +1497,11 @@
       </w:pPr>
       <w:r>
         <w:rPr>
-          <w:rStyle w:val="None B"/>
-          <w:rtl w:val="0"/>
-          <w:lang w:val="en-US"/>
-        </w:rPr>
-        <w:t>disp_mode</w:t>
-      </w:r>
-      <w:r>
-        <w:rPr>
-          <w:rStyle w:val="None B"/>
-          <w:rtl w:val="0"/>
-          <w:lang w:val="en-US"/>
-        </w:rPr>
-        <w:t>:</w:t>
-      </w:r>
-      <w:r>
-        <w:rPr>
-          <w:rStyle w:val="None B"/>
-          <w:rtl w:val="0"/>
-          <w:lang w:val="en-US"/>
-        </w:rPr>
-        <w:t>json</w:t>
+          <w:rStyle w:val="None A"/>
+          <w:rtl w:val="0"/>
+          <w:lang w:val="en-US"/>
+        </w:rPr>
+        <w:t>disp_mode:json</w:t>
       </w:r>
     </w:p>
     <w:p>
@@ -1536,7 +1520,7 @@
       </w:pPr>
       <w:r>
         <w:rPr>
-          <w:rStyle w:val="None B"/>
+          <w:rStyle w:val="None A"/>
           <w:rtl w:val="0"/>
         </w:rPr>
         <w:t xml:space="preserve">Note: The Mode = word is to be selected, if you want to split just a single word, without any spaces. </w:t>
@@ -1587,6 +1571,7 @@
       </w:pPr>
       <w:r>
         <w:rPr>
+          <w:rStyle w:val="None A"/>
           <w:rtl w:val="0"/>
         </w:rPr>
         <w:t>Usage:</w:t>
@@ -1608,41 +1593,31 @@
       <w:r>
         <w:rPr>
           <w:rStyle w:val="Hyperlink.1"/>
-          <w:sz w:val="22"/>
-          <w:szCs w:val="22"/>
         </w:rPr>
         <w:fldChar w:fldCharType="begin" w:fldLock="0"/>
       </w:r>
       <w:r>
         <w:rPr>
           <w:rStyle w:val="Hyperlink.1"/>
-          <w:sz w:val="22"/>
-          <w:szCs w:val="22"/>
-        </w:rPr>
-        <w:instrText xml:space="preserve"> HYPERLINK "https://sanskrit.uohyd.ac.in/cgi-bin/scl/MT/anusaaraka.cgi?encoding=WX&amp;out_encoding=Devanagari&amp;splitter=None&amp;parse=FULL&amp;tlang=Hindi&amp;text_type=Sloka&amp;mode=json&amp;text=rAmaH%2520vanam%2520gacCawi"</w:instrText>
+        </w:rPr>
+        <w:instrText xml:space="preserve"> HYPERLINK "https://sanskrit.uohyd.ac.in/cgi-bin/scl/MT/anusaaraka.cgi?encoding=WX&amp;out_encoding=Devanagari&amp;splitter=None&amp;parse=FULL&amp;tlang=Hindi&amp;text_type=Sloka&amp;compound_analysis=YES&amp;mode=json&amp;text=rAmaH%2520vanam%2520gacCawi"</w:instrText>
       </w:r>
       <w:r>
         <w:rPr>
           <w:rStyle w:val="Hyperlink.1"/>
-          <w:sz w:val="22"/>
-          <w:szCs w:val="22"/>
         </w:rPr>
         <w:fldChar w:fldCharType="separate" w:fldLock="0"/>
       </w:r>
       <w:r>
         <w:rPr>
           <w:rStyle w:val="Hyperlink.1"/>
-          <w:sz w:val="22"/>
-          <w:szCs w:val="22"/>
-          <w:rtl w:val="0"/>
-        </w:rPr>
-        <w:t>https://sanskrit.uohyd.ac.in/cgi-bin/scl/MT/anusaaraka.cgi?encoding=WX&amp;out_encoding=Devanagari&amp;splitter=None&amp;parse=FULL&amp;tlang=Hindi&amp;text_type=Sloka&amp;mode=json&amp;text=rAmaH%20vanam%20gacCawi</w:t>
-      </w:r>
-      <w:r>
-        <w:rPr>
-          <w:sz w:val="22"/>
-          <w:szCs w:val="22"/>
-        </w:rPr>
+          <w:rtl w:val="0"/>
+          <w:lang w:val="en-US"/>
+        </w:rPr>
+        <w:t>https://sanskrit.uohyd.ac.in/cgi-bin/scl/MT/anusaaraka.cgi?encoding=WX&amp;out_encoding=Devanagari&amp;splitter=None&amp;parse=FULL&amp;tlang=Hindi&amp;text_type=Sloka&amp;compound_analysis=YES&amp;mode=json&amp;text=rAmaH%20vanam%20gacCawi</w:t>
+      </w:r>
+      <w:r>
+        <w:rPr/>
         <w:fldChar w:fldCharType="end" w:fldLock="0"/>
       </w:r>
     </w:p>
@@ -1651,6 +1626,7 @@
         <w:pStyle w:val="Default"/>
         <w:spacing w:before="0" w:line="240" w:lineRule="auto"/>
         <w:rPr>
+          <w:rStyle w:val="None"/>
           <w:rFonts w:ascii="Arial" w:cs="Arial" w:hAnsi="Arial" w:eastAsia="Arial"/>
           <w:outline w:val="0"/>
           <w:color w:val="222222"/>
@@ -1712,6 +1688,7 @@
         <w:pStyle w:val="Default"/>
         <w:spacing w:before="0" w:line="240" w:lineRule="auto"/>
         <w:rPr>
+          <w:rStyle w:val="None"/>
           <w:rFonts w:ascii="Arial" w:cs="Arial" w:hAnsi="Arial" w:eastAsia="Arial"/>
           <w:outline w:val="0"/>
           <w:color w:val="222222"/>
@@ -1942,45 +1919,7 @@
             </w14:solidFill>
           </w14:textFill>
         </w:rPr>
-        <w:t>parse</w:t>
-      </w:r>
-      <w:r>
-        <w:rPr>
-          <w:rStyle w:val="None"/>
-          <w:outline w:val="0"/>
-          <w:color w:val="222222"/>
-          <w:sz w:val="22"/>
-          <w:szCs w:val="22"/>
-          <w:u w:color="222222"/>
-          <w:shd w:val="clear" w:color="auto" w:fill="ffffff"/>
-          <w:rtl w:val="0"/>
-          <w:lang w:val="en-US"/>
-          <w14:textFill>
-            <w14:solidFill>
-              <w14:srgbClr w14:val="222222"/>
-            </w14:solidFill>
-          </w14:textFill>
-        </w:rPr>
-        <w:t>:</w:t>
-      </w:r>
-      <w:r>
-        <w:rPr>
-          <w:rStyle w:val="None"/>
-          <w:outline w:val="0"/>
-          <w:color w:val="222222"/>
-          <w:sz w:val="22"/>
-          <w:szCs w:val="22"/>
-          <w:u w:color="222222"/>
-          <w:shd w:val="clear" w:color="auto" w:fill="ffffff"/>
-          <w:rtl w:val="0"/>
-          <w:lang w:val="en-US"/>
-          <w14:textFill>
-            <w14:solidFill>
-              <w14:srgbClr w14:val="222222"/>
-            </w14:solidFill>
-          </w14:textFill>
-        </w:rPr>
-        <w:t>FULL (always FULL)</w:t>
+        <w:t>parse:FULL (always FULL)</w:t>
       </w:r>
     </w:p>
     <w:p>
@@ -2090,6 +2029,7 @@
           <w:sz w:val="22"/>
           <w:szCs w:val="22"/>
           <w:rtl w:val="0"/>
+          <w:lang w:val="en-US"/>
           <w14:textFill>
             <w14:solidFill>
               <w14:srgbClr w14:val="222222"/>
@@ -2107,14 +2047,40 @@
           <w:u w:color="222222"/>
           <w:shd w:val="clear" w:color="auto" w:fill="ffffff"/>
           <w:rtl w:val="0"/>
+          <w:lang w:val="en-US"/>
           <w14:textFill>
             <w14:solidFill>
               <w14:srgbClr w14:val="222222"/>
             </w14:solidFill>
           </w14:textFill>
         </w:rPr>
-        <w:t>mode</w:t>
-      </w:r>
+        <w:t>compound_analysis=YES/NO</w:t>
+      </w:r>
+    </w:p>
+    <w:p>
+      <w:pPr>
+        <w:pStyle w:val="Default"/>
+        <w:numPr>
+          <w:ilvl w:val="0"/>
+          <w:numId w:val="5"/>
+        </w:numPr>
+        <w:bidi w:val="0"/>
+        <w:spacing w:before="0" w:line="240" w:lineRule="auto"/>
+        <w:ind w:right="0"/>
+        <w:jc w:val="left"/>
+        <w:rPr>
+          <w:outline w:val="0"/>
+          <w:color w:val="222222"/>
+          <w:sz w:val="22"/>
+          <w:szCs w:val="22"/>
+          <w:rtl w:val="0"/>
+          <w14:textFill>
+            <w14:solidFill>
+              <w14:srgbClr w14:val="222222"/>
+            </w14:solidFill>
+          </w14:textFill>
+        </w:rPr>
+      </w:pPr>
       <w:r>
         <w:rPr>
           <w:rStyle w:val="None"/>
@@ -2125,14 +2091,13 @@
           <w:u w:color="222222"/>
           <w:shd w:val="clear" w:color="auto" w:fill="ffffff"/>
           <w:rtl w:val="0"/>
-          <w:lang w:val="en-US"/>
           <w14:textFill>
             <w14:solidFill>
               <w14:srgbClr w14:val="222222"/>
             </w14:solidFill>
           </w14:textFill>
         </w:rPr>
-        <w:t>:</w:t>
+        <w:t>mode</w:t>
       </w:r>
       <w:r>
         <w:rPr>
@@ -2144,12 +2109,31 @@
           <w:u w:color="222222"/>
           <w:shd w:val="clear" w:color="auto" w:fill="ffffff"/>
           <w:rtl w:val="0"/>
+          <w:lang w:val="en-US"/>
           <w14:textFill>
             <w14:solidFill>
               <w14:srgbClr w14:val="222222"/>
             </w14:solidFill>
           </w14:textFill>
         </w:rPr>
+        <w:t>:</w:t>
+      </w:r>
+      <w:r>
+        <w:rPr>
+          <w:rStyle w:val="None"/>
+          <w:outline w:val="0"/>
+          <w:color w:val="222222"/>
+          <w:sz w:val="22"/>
+          <w:szCs w:val="22"/>
+          <w:u w:color="222222"/>
+          <w:shd w:val="clear" w:color="auto" w:fill="ffffff"/>
+          <w:rtl w:val="0"/>
+          <w14:textFill>
+            <w14:solidFill>
+              <w14:srgbClr w14:val="222222"/>
+            </w14:solidFill>
+          </w14:textFill>
+        </w:rPr>
         <w:t>json</w:t>
       </w:r>
     </w:p>
@@ -2201,13 +2185,14 @@
       <w:pPr>
         <w:pStyle w:val="Default"/>
         <w:spacing w:before="0" w:line="240" w:lineRule="auto"/>
-        <w:jc w:val="left"/>
-        <w:rPr>
+        <w:rPr>
+          <w:rStyle w:val="None"/>
           <w:rFonts w:ascii="Arial" w:cs="Arial" w:hAnsi="Arial" w:eastAsia="Arial"/>
           <w:outline w:val="0"/>
           <w:color w:val="222222"/>
           <w:sz w:val="20"/>
           <w:szCs w:val="20"/>
+          <w:u w:color="222222"/>
           <w:shd w:val="clear" w:color="auto" w:fill="ffffff"/>
           <w14:textFill>
             <w14:solidFill>
@@ -2221,8 +2206,8 @@
       <w:pPr>
         <w:pStyle w:val="Default"/>
         <w:spacing w:before="0" w:line="240" w:lineRule="auto"/>
-        <w:jc w:val="left"/>
-        <w:rPr>
+        <w:rPr>
+          <w:rStyle w:val="None"/>
           <w:rFonts w:ascii="Menlo Regular" w:cs="Menlo Regular" w:hAnsi="Menlo Regular" w:eastAsia="Menlo Regular"/>
           <w:sz w:val="22"/>
           <w:szCs w:val="22"/>
@@ -2231,6 +2216,7 @@
       </w:pPr>
       <w:r>
         <w:rPr>
+          <w:rStyle w:val="None"/>
           <w:rFonts w:ascii="Menlo Regular" w:hAnsi="Menlo Regular"/>
           <w:sz w:val="22"/>
           <w:szCs w:val="22"/>
@@ -2245,7 +2231,6 @@
       <w:pPr>
         <w:pStyle w:val="Default"/>
         <w:spacing w:before="0" w:line="240" w:lineRule="auto"/>
-        <w:jc w:val="left"/>
         <w:rPr>
           <w:rStyle w:val="None"/>
           <w:rFonts w:ascii="Menlo Regular" w:cs="Menlo Regular" w:hAnsi="Menlo Regular" w:eastAsia="Menlo Regular"/>
@@ -2253,7 +2238,7 @@
           <w:color w:val="000000"/>
           <w:sz w:val="22"/>
           <w:szCs w:val="22"/>
-          <w:u w:val="none"/>
+          <w:u w:val="none" w:color="000000"/>
           <w:shd w:val="clear" w:color="auto" w:fill="ffffff"/>
           <w14:textFill>
             <w14:solidFill>
@@ -2265,92 +2250,31 @@
       <w:r>
         <w:rPr>
           <w:rStyle w:val="Hyperlink.2"/>
-          <w:rFonts w:ascii="Menlo Regular" w:cs="Menlo Regular" w:hAnsi="Menlo Regular" w:eastAsia="Menlo Regular"/>
-          <w:outline w:val="0"/>
-          <w:color w:val="0000ff"/>
-          <w:sz w:val="22"/>
-          <w:szCs w:val="22"/>
-          <w:u w:val="single" w:color="0000ff"/>
-          <w:shd w:val="clear" w:color="auto" w:fill="ffffff"/>
-          <w14:textFill>
-            <w14:solidFill>
-              <w14:srgbClr w14:val="0000FF"/>
-            </w14:solidFill>
-          </w14:textFill>
         </w:rPr>
         <w:fldChar w:fldCharType="begin" w:fldLock="0"/>
       </w:r>
       <w:r>
         <w:rPr>
           <w:rStyle w:val="Hyperlink.2"/>
-          <w:rFonts w:ascii="Menlo Regular" w:cs="Menlo Regular" w:hAnsi="Menlo Regular" w:eastAsia="Menlo Regular"/>
-          <w:outline w:val="0"/>
-          <w:color w:val="0000ff"/>
-          <w:sz w:val="22"/>
-          <w:szCs w:val="22"/>
-          <w:u w:val="single" w:color="0000ff"/>
-          <w:shd w:val="clear" w:color="auto" w:fill="ffffff"/>
-          <w14:textFill>
-            <w14:solidFill>
-              <w14:srgbClr w14:val="0000FF"/>
-            </w14:solidFill>
-          </w14:textFill>
         </w:rPr>
         <w:instrText xml:space="preserve"> HYPERLINK "https://sanskrit.uohyd.ac.in/cgi-bin/scl/morph/morph.cgi?morfword=rAmaH&amp;encoding=WX&amp;outencoding=DEV&amp;mode=json"</w:instrText>
       </w:r>
       <w:r>
         <w:rPr>
           <w:rStyle w:val="Hyperlink.2"/>
-          <w:rFonts w:ascii="Menlo Regular" w:cs="Menlo Regular" w:hAnsi="Menlo Regular" w:eastAsia="Menlo Regular"/>
-          <w:outline w:val="0"/>
-          <w:color w:val="0000ff"/>
-          <w:sz w:val="22"/>
-          <w:szCs w:val="22"/>
-          <w:u w:val="single" w:color="0000ff"/>
-          <w:shd w:val="clear" w:color="auto" w:fill="ffffff"/>
-          <w14:textFill>
-            <w14:solidFill>
-              <w14:srgbClr w14:val="0000FF"/>
-            </w14:solidFill>
-          </w14:textFill>
         </w:rPr>
         <w:fldChar w:fldCharType="separate" w:fldLock="0"/>
       </w:r>
       <w:r>
         <w:rPr>
           <w:rStyle w:val="Hyperlink.2"/>
-          <w:rFonts w:ascii="Menlo Regular" w:hAnsi="Menlo Regular"/>
-          <w:outline w:val="0"/>
-          <w:color w:val="0000ff"/>
-          <w:sz w:val="22"/>
-          <w:szCs w:val="22"/>
-          <w:u w:val="single" w:color="0000ff"/>
-          <w:shd w:val="clear" w:color="auto" w:fill="ffffff"/>
-          <w:rtl w:val="0"/>
-          <w:lang w:val="en-US"/>
-          <w14:textFill>
-            <w14:solidFill>
-              <w14:srgbClr w14:val="0000FF"/>
-            </w14:solidFill>
-          </w14:textFill>
+          <w:rtl w:val="0"/>
+          <w:lang w:val="en-US"/>
         </w:rPr>
         <w:t>https://sanskrit.uohyd.ac.in/cgi-bin/scl/morph/morph.cgi?morfword=rAmaH&amp;encoding=WX&amp;outencoding=DEV&amp;mode=json</w:t>
       </w:r>
       <w:r>
-        <w:rPr>
-          <w:rFonts w:ascii="Menlo Regular" w:cs="Menlo Regular" w:hAnsi="Menlo Regular" w:eastAsia="Menlo Regular"/>
-          <w:outline w:val="0"/>
-          <w:color w:val="1155cc"/>
-          <w:sz w:val="22"/>
-          <w:szCs w:val="22"/>
-          <w:u w:val="single"/>
-          <w:shd w:val="clear" w:color="auto" w:fill="ffffff"/>
-          <w14:textFill>
-            <w14:solidFill>
-              <w14:srgbClr w14:val="1155CC"/>
-            </w14:solidFill>
-          </w14:textFill>
-        </w:rPr>
+        <w:rPr/>
         <w:fldChar w:fldCharType="end" w:fldLock="0"/>
       </w:r>
     </w:p>
@@ -2358,7 +2282,6 @@
       <w:pPr>
         <w:pStyle w:val="Default"/>
         <w:spacing w:before="0" w:line="240" w:lineRule="auto"/>
-        <w:jc w:val="left"/>
         <w:rPr>
           <w:rStyle w:val="None"/>
           <w:rFonts w:ascii="Menlo Regular" w:cs="Menlo Regular" w:hAnsi="Menlo Regular" w:eastAsia="Menlo Regular"/>
@@ -2366,7 +2289,7 @@
           <w:color w:val="000000"/>
           <w:sz w:val="22"/>
           <w:szCs w:val="22"/>
-          <w:u w:val="none"/>
+          <w:u w:val="none" w:color="000000"/>
           <w:shd w:val="clear" w:color="auto" w:fill="ffffff"/>
           <w14:textFill>
             <w14:solidFill>
@@ -2422,6 +2345,7 @@
         <w:pStyle w:val="Default"/>
         <w:spacing w:before="0" w:line="240" w:lineRule="auto"/>
         <w:rPr>
+          <w:rStyle w:val="None"/>
           <w:rFonts w:ascii="Arial" w:cs="Arial" w:hAnsi="Arial" w:eastAsia="Arial"/>
           <w:outline w:val="0"/>
           <w:color w:val="222222"/>
@@ -2442,7 +2366,7 @@
         <w:pStyle w:val="Default"/>
         <w:numPr>
           <w:ilvl w:val="0"/>
-          <w:numId w:val="6"/>
+          <w:numId w:val="4"/>
         </w:numPr>
         <w:bidi w:val="0"/>
         <w:spacing w:before="0" w:line="240" w:lineRule="auto"/>
@@ -2507,7 +2431,7 @@
         <w:pStyle w:val="Default"/>
         <w:numPr>
           <w:ilvl w:val="0"/>
-          <w:numId w:val="6"/>
+          <w:numId w:val="4"/>
         </w:numPr>
         <w:bidi w:val="0"/>
         <w:spacing w:before="0" w:line="240" w:lineRule="auto"/>
@@ -2548,10 +2472,12 @@
       </w:r>
       <w:r>
         <w:rPr>
+          <w:rStyle w:val="None"/>
           <w:outline w:val="0"/>
           <w:color w:val="222222"/>
           <w:sz w:val="22"/>
           <w:szCs w:val="22"/>
+          <w:u w:color="222222"/>
           <w:rtl w:val="0"/>
           <w:lang w:val="en-US"/>
           <w14:textFill>
@@ -2568,7 +2494,7 @@
         <w:pStyle w:val="Default"/>
         <w:numPr>
           <w:ilvl w:val="0"/>
-          <w:numId w:val="7"/>
+          <w:numId w:val="5"/>
         </w:numPr>
         <w:bidi w:val="0"/>
         <w:spacing w:before="0" w:line="240" w:lineRule="auto"/>
@@ -2641,19 +2567,6 @@
           </w14:textFill>
         </w:rPr>
         <w:t>json</w:t>
-      </w:r>
-      <w:r>
-        <w:rPr>
-          <w:outline w:val="0"/>
-          <w:color w:val="222222"/>
-          <w:sz w:val="22"/>
-          <w:szCs w:val="22"/>
-          <w14:textFill>
-            <w14:solidFill>
-              <w14:srgbClr w14:val="222222"/>
-            </w14:solidFill>
-          </w14:textFill>
-        </w:rPr>
       </w:r>
     </w:p>
     <w:sectPr>
@@ -3262,588 +3175,6 @@
     <w:abstractNumId w:val="2"/>
   </w:num>
   <w:num w:numId="5">
-    <w:abstractNumId w:val="2"/>
-    <w:lvlOverride w:ilvl="0">
-      <w:lvl w:ilvl="0">
-        <w:start w:val="1"/>
-        <w:numFmt w:val="bullet"/>
-        <w:suff w:val="tab"/>
-        <w:lvlText w:val="•"/>
-        <w:lvlJc w:val="left"/>
-        <w:pPr>
-          <w:ind w:left="186" w:hanging="186"/>
-        </w:pPr>
-        <w:rPr>
-          <w:rFonts w:ascii="Helvetica Neue" w:cs="Helvetica Neue" w:hAnsi="Helvetica Neue" w:eastAsia="Helvetica Neue"/>
-          <w:b w:val="0"/>
-          <w:bCs w:val="0"/>
-          <w:i w:val="0"/>
-          <w:iCs w:val="0"/>
-          <w:caps w:val="0"/>
-          <w:smallCaps w:val="0"/>
-          <w:strike w:val="0"/>
-          <w:dstrike w:val="0"/>
-          <w:outline w:val="0"/>
-          <w:emboss w:val="0"/>
-          <w:imprint w:val="0"/>
-          <w:spacing w:val="0"/>
-          <w:w w:val="100"/>
-          <w:kern w:val="0"/>
-          <w:position w:val="0"/>
-          <w:highlight w:val="none"/>
-          <w:vertAlign w:val="baseline"/>
-        </w:rPr>
-      </w:lvl>
-    </w:lvlOverride>
-    <w:lvlOverride w:ilvl="1">
-      <w:lvl w:ilvl="1">
-        <w:start w:val="1"/>
-        <w:numFmt w:val="bullet"/>
-        <w:suff w:val="tab"/>
-        <w:lvlText w:val="•"/>
-        <w:lvlJc w:val="left"/>
-        <w:pPr>
-          <w:ind w:left="770" w:hanging="170"/>
-        </w:pPr>
-        <w:rPr>
-          <w:rFonts w:ascii="Helvetica Neue" w:cs="Helvetica Neue" w:hAnsi="Helvetica Neue" w:eastAsia="Helvetica Neue"/>
-          <w:b w:val="0"/>
-          <w:bCs w:val="0"/>
-          <w:i w:val="0"/>
-          <w:iCs w:val="0"/>
-          <w:caps w:val="0"/>
-          <w:smallCaps w:val="0"/>
-          <w:strike w:val="0"/>
-          <w:dstrike w:val="0"/>
-          <w:outline w:val="0"/>
-          <w:emboss w:val="0"/>
-          <w:imprint w:val="0"/>
-          <w:spacing w:val="0"/>
-          <w:w w:val="100"/>
-          <w:kern w:val="0"/>
-          <w:position w:val="0"/>
-          <w:highlight w:val="none"/>
-          <w:vertAlign w:val="baseline"/>
-        </w:rPr>
-      </w:lvl>
-    </w:lvlOverride>
-    <w:lvlOverride w:ilvl="2">
-      <w:lvl w:ilvl="2">
-        <w:start w:val="1"/>
-        <w:numFmt w:val="bullet"/>
-        <w:suff w:val="tab"/>
-        <w:lvlText w:val="•"/>
-        <w:lvlJc w:val="left"/>
-        <w:pPr>
-          <w:ind w:left="1371" w:hanging="171"/>
-        </w:pPr>
-        <w:rPr>
-          <w:rFonts w:ascii="Helvetica Neue" w:cs="Helvetica Neue" w:hAnsi="Helvetica Neue" w:eastAsia="Helvetica Neue"/>
-          <w:b w:val="0"/>
-          <w:bCs w:val="0"/>
-          <w:i w:val="0"/>
-          <w:iCs w:val="0"/>
-          <w:caps w:val="0"/>
-          <w:smallCaps w:val="0"/>
-          <w:strike w:val="0"/>
-          <w:dstrike w:val="0"/>
-          <w:outline w:val="0"/>
-          <w:emboss w:val="0"/>
-          <w:imprint w:val="0"/>
-          <w:spacing w:val="0"/>
-          <w:w w:val="100"/>
-          <w:kern w:val="0"/>
-          <w:position w:val="0"/>
-          <w:highlight w:val="none"/>
-          <w:vertAlign w:val="baseline"/>
-        </w:rPr>
-      </w:lvl>
-    </w:lvlOverride>
-    <w:lvlOverride w:ilvl="3">
-      <w:lvl w:ilvl="3">
-        <w:start w:val="1"/>
-        <w:numFmt w:val="bullet"/>
-        <w:suff w:val="tab"/>
-        <w:lvlText w:val="•"/>
-        <w:lvlJc w:val="left"/>
-        <w:pPr>
-          <w:ind w:left="1971" w:hanging="171"/>
-        </w:pPr>
-        <w:rPr>
-          <w:rFonts w:ascii="Helvetica Neue" w:cs="Helvetica Neue" w:hAnsi="Helvetica Neue" w:eastAsia="Helvetica Neue"/>
-          <w:b w:val="0"/>
-          <w:bCs w:val="0"/>
-          <w:i w:val="0"/>
-          <w:iCs w:val="0"/>
-          <w:caps w:val="0"/>
-          <w:smallCaps w:val="0"/>
-          <w:strike w:val="0"/>
-          <w:dstrike w:val="0"/>
-          <w:outline w:val="0"/>
-          <w:emboss w:val="0"/>
-          <w:imprint w:val="0"/>
-          <w:spacing w:val="0"/>
-          <w:w w:val="100"/>
-          <w:kern w:val="0"/>
-          <w:position w:val="0"/>
-          <w:highlight w:val="none"/>
-          <w:vertAlign w:val="baseline"/>
-        </w:rPr>
-      </w:lvl>
-    </w:lvlOverride>
-    <w:lvlOverride w:ilvl="4">
-      <w:lvl w:ilvl="4">
-        <w:start w:val="1"/>
-        <w:numFmt w:val="bullet"/>
-        <w:suff w:val="tab"/>
-        <w:lvlText w:val="•"/>
-        <w:lvlJc w:val="left"/>
-        <w:pPr>
-          <w:ind w:left="2571" w:hanging="171"/>
-        </w:pPr>
-        <w:rPr>
-          <w:rFonts w:ascii="Helvetica Neue" w:cs="Helvetica Neue" w:hAnsi="Helvetica Neue" w:eastAsia="Helvetica Neue"/>
-          <w:b w:val="0"/>
-          <w:bCs w:val="0"/>
-          <w:i w:val="0"/>
-          <w:iCs w:val="0"/>
-          <w:caps w:val="0"/>
-          <w:smallCaps w:val="0"/>
-          <w:strike w:val="0"/>
-          <w:dstrike w:val="0"/>
-          <w:outline w:val="0"/>
-          <w:emboss w:val="0"/>
-          <w:imprint w:val="0"/>
-          <w:spacing w:val="0"/>
-          <w:w w:val="100"/>
-          <w:kern w:val="0"/>
-          <w:position w:val="0"/>
-          <w:highlight w:val="none"/>
-          <w:vertAlign w:val="baseline"/>
-        </w:rPr>
-      </w:lvl>
-    </w:lvlOverride>
-    <w:lvlOverride w:ilvl="5">
-      <w:lvl w:ilvl="5">
-        <w:start w:val="1"/>
-        <w:numFmt w:val="bullet"/>
-        <w:suff w:val="tab"/>
-        <w:lvlText w:val="•"/>
-        <w:lvlJc w:val="left"/>
-        <w:pPr>
-          <w:ind w:left="3171" w:hanging="171"/>
-        </w:pPr>
-        <w:rPr>
-          <w:rFonts w:ascii="Helvetica Neue" w:cs="Helvetica Neue" w:hAnsi="Helvetica Neue" w:eastAsia="Helvetica Neue"/>
-          <w:b w:val="0"/>
-          <w:bCs w:val="0"/>
-          <w:i w:val="0"/>
-          <w:iCs w:val="0"/>
-          <w:caps w:val="0"/>
-          <w:smallCaps w:val="0"/>
-          <w:strike w:val="0"/>
-          <w:dstrike w:val="0"/>
-          <w:outline w:val="0"/>
-          <w:emboss w:val="0"/>
-          <w:imprint w:val="0"/>
-          <w:spacing w:val="0"/>
-          <w:w w:val="100"/>
-          <w:kern w:val="0"/>
-          <w:position w:val="0"/>
-          <w:highlight w:val="none"/>
-          <w:vertAlign w:val="baseline"/>
-        </w:rPr>
-      </w:lvl>
-    </w:lvlOverride>
-    <w:lvlOverride w:ilvl="6">
-      <w:lvl w:ilvl="6">
-        <w:start w:val="1"/>
-        <w:numFmt w:val="bullet"/>
-        <w:suff w:val="tab"/>
-        <w:lvlText w:val="•"/>
-        <w:lvlJc w:val="left"/>
-        <w:pPr>
-          <w:ind w:left="3771" w:hanging="171"/>
-        </w:pPr>
-        <w:rPr>
-          <w:rFonts w:ascii="Helvetica Neue" w:cs="Helvetica Neue" w:hAnsi="Helvetica Neue" w:eastAsia="Helvetica Neue"/>
-          <w:b w:val="0"/>
-          <w:bCs w:val="0"/>
-          <w:i w:val="0"/>
-          <w:iCs w:val="0"/>
-          <w:caps w:val="0"/>
-          <w:smallCaps w:val="0"/>
-          <w:strike w:val="0"/>
-          <w:dstrike w:val="0"/>
-          <w:outline w:val="0"/>
-          <w:emboss w:val="0"/>
-          <w:imprint w:val="0"/>
-          <w:spacing w:val="0"/>
-          <w:w w:val="100"/>
-          <w:kern w:val="0"/>
-          <w:position w:val="0"/>
-          <w:highlight w:val="none"/>
-          <w:vertAlign w:val="baseline"/>
-        </w:rPr>
-      </w:lvl>
-    </w:lvlOverride>
-    <w:lvlOverride w:ilvl="7">
-      <w:lvl w:ilvl="7">
-        <w:start w:val="1"/>
-        <w:numFmt w:val="bullet"/>
-        <w:suff w:val="tab"/>
-        <w:lvlText w:val="•"/>
-        <w:lvlJc w:val="left"/>
-        <w:pPr>
-          <w:ind w:left="4371" w:hanging="171"/>
-        </w:pPr>
-        <w:rPr>
-          <w:rFonts w:ascii="Helvetica Neue" w:cs="Helvetica Neue" w:hAnsi="Helvetica Neue" w:eastAsia="Helvetica Neue"/>
-          <w:b w:val="0"/>
-          <w:bCs w:val="0"/>
-          <w:i w:val="0"/>
-          <w:iCs w:val="0"/>
-          <w:caps w:val="0"/>
-          <w:smallCaps w:val="0"/>
-          <w:strike w:val="0"/>
-          <w:dstrike w:val="0"/>
-          <w:outline w:val="0"/>
-          <w:emboss w:val="0"/>
-          <w:imprint w:val="0"/>
-          <w:spacing w:val="0"/>
-          <w:w w:val="100"/>
-          <w:kern w:val="0"/>
-          <w:position w:val="0"/>
-          <w:highlight w:val="none"/>
-          <w:vertAlign w:val="baseline"/>
-        </w:rPr>
-      </w:lvl>
-    </w:lvlOverride>
-    <w:lvlOverride w:ilvl="8">
-      <w:lvl w:ilvl="8">
-        <w:start w:val="1"/>
-        <w:numFmt w:val="bullet"/>
-        <w:suff w:val="tab"/>
-        <w:lvlText w:val="•"/>
-        <w:lvlJc w:val="left"/>
-        <w:pPr>
-          <w:ind w:left="4971" w:hanging="171"/>
-        </w:pPr>
-        <w:rPr>
-          <w:rFonts w:ascii="Helvetica Neue" w:cs="Helvetica Neue" w:hAnsi="Helvetica Neue" w:eastAsia="Helvetica Neue"/>
-          <w:b w:val="0"/>
-          <w:bCs w:val="0"/>
-          <w:i w:val="0"/>
-          <w:iCs w:val="0"/>
-          <w:caps w:val="0"/>
-          <w:smallCaps w:val="0"/>
-          <w:strike w:val="0"/>
-          <w:dstrike w:val="0"/>
-          <w:outline w:val="0"/>
-          <w:emboss w:val="0"/>
-          <w:imprint w:val="0"/>
-          <w:spacing w:val="0"/>
-          <w:w w:val="100"/>
-          <w:kern w:val="0"/>
-          <w:position w:val="0"/>
-          <w:highlight w:val="none"/>
-          <w:vertAlign w:val="baseline"/>
-        </w:rPr>
-      </w:lvl>
-    </w:lvlOverride>
-  </w:num>
-  <w:num w:numId="6">
-    <w:abstractNumId w:val="2"/>
-    <w:lvlOverride w:ilvl="0">
-      <w:lvl w:ilvl="0">
-        <w:start w:val="1"/>
-        <w:numFmt w:val="bullet"/>
-        <w:suff w:val="tab"/>
-        <w:lvlText w:val="•"/>
-        <w:lvlJc w:val="left"/>
-        <w:pPr>
-          <w:ind w:left="186" w:hanging="186"/>
-        </w:pPr>
-        <w:rPr>
-          <w:rFonts w:ascii="Helvetica Neue" w:cs="Helvetica Neue" w:hAnsi="Helvetica Neue" w:eastAsia="Helvetica Neue"/>
-          <w:b w:val="0"/>
-          <w:bCs w:val="0"/>
-          <w:i w:val="0"/>
-          <w:iCs w:val="0"/>
-          <w:caps w:val="0"/>
-          <w:smallCaps w:val="0"/>
-          <w:strike w:val="0"/>
-          <w:dstrike w:val="0"/>
-          <w:outline w:val="0"/>
-          <w:emboss w:val="0"/>
-          <w:imprint w:val="0"/>
-          <w:spacing w:val="0"/>
-          <w:w w:val="100"/>
-          <w:kern w:val="0"/>
-          <w:position w:val="0"/>
-          <w:highlight w:val="none"/>
-          <w:vertAlign w:val="baseline"/>
-        </w:rPr>
-      </w:lvl>
-    </w:lvlOverride>
-    <w:lvlOverride w:ilvl="1">
-      <w:lvl w:ilvl="1">
-        <w:start w:val="1"/>
-        <w:numFmt w:val="bullet"/>
-        <w:suff w:val="tab"/>
-        <w:lvlText w:val="•"/>
-        <w:lvlJc w:val="left"/>
-        <w:pPr>
-          <w:ind w:left="757" w:hanging="157"/>
-        </w:pPr>
-        <w:rPr>
-          <w:rFonts w:ascii="Helvetica Neue" w:cs="Helvetica Neue" w:hAnsi="Helvetica Neue" w:eastAsia="Helvetica Neue"/>
-          <w:b w:val="0"/>
-          <w:bCs w:val="0"/>
-          <w:i w:val="0"/>
-          <w:iCs w:val="0"/>
-          <w:caps w:val="0"/>
-          <w:smallCaps w:val="0"/>
-          <w:strike w:val="0"/>
-          <w:dstrike w:val="0"/>
-          <w:outline w:val="0"/>
-          <w:emboss w:val="0"/>
-          <w:imprint w:val="0"/>
-          <w:spacing w:val="0"/>
-          <w:w w:val="100"/>
-          <w:kern w:val="0"/>
-          <w:position w:val="0"/>
-          <w:highlight w:val="none"/>
-          <w:vertAlign w:val="baseline"/>
-        </w:rPr>
-      </w:lvl>
-    </w:lvlOverride>
-    <w:lvlOverride w:ilvl="2">
-      <w:lvl w:ilvl="2">
-        <w:start w:val="1"/>
-        <w:numFmt w:val="bullet"/>
-        <w:suff w:val="tab"/>
-        <w:lvlText w:val="•"/>
-        <w:lvlJc w:val="left"/>
-        <w:pPr>
-          <w:ind w:left="1357" w:hanging="157"/>
-        </w:pPr>
-        <w:rPr>
-          <w:rFonts w:ascii="Helvetica Neue" w:cs="Helvetica Neue" w:hAnsi="Helvetica Neue" w:eastAsia="Helvetica Neue"/>
-          <w:b w:val="0"/>
-          <w:bCs w:val="0"/>
-          <w:i w:val="0"/>
-          <w:iCs w:val="0"/>
-          <w:caps w:val="0"/>
-          <w:smallCaps w:val="0"/>
-          <w:strike w:val="0"/>
-          <w:dstrike w:val="0"/>
-          <w:outline w:val="0"/>
-          <w:emboss w:val="0"/>
-          <w:imprint w:val="0"/>
-          <w:spacing w:val="0"/>
-          <w:w w:val="100"/>
-          <w:kern w:val="0"/>
-          <w:position w:val="0"/>
-          <w:highlight w:val="none"/>
-          <w:vertAlign w:val="baseline"/>
-        </w:rPr>
-      </w:lvl>
-    </w:lvlOverride>
-    <w:lvlOverride w:ilvl="3">
-      <w:lvl w:ilvl="3">
-        <w:start w:val="1"/>
-        <w:numFmt w:val="bullet"/>
-        <w:suff w:val="tab"/>
-        <w:lvlText w:val="•"/>
-        <w:lvlJc w:val="left"/>
-        <w:pPr>
-          <w:ind w:left="1957" w:hanging="157"/>
-        </w:pPr>
-        <w:rPr>
-          <w:rFonts w:ascii="Helvetica Neue" w:cs="Helvetica Neue" w:hAnsi="Helvetica Neue" w:eastAsia="Helvetica Neue"/>
-          <w:b w:val="0"/>
-          <w:bCs w:val="0"/>
-          <w:i w:val="0"/>
-          <w:iCs w:val="0"/>
-          <w:caps w:val="0"/>
-          <w:smallCaps w:val="0"/>
-          <w:strike w:val="0"/>
-          <w:dstrike w:val="0"/>
-          <w:outline w:val="0"/>
-          <w:emboss w:val="0"/>
-          <w:imprint w:val="0"/>
-          <w:spacing w:val="0"/>
-          <w:w w:val="100"/>
-          <w:kern w:val="0"/>
-          <w:position w:val="0"/>
-          <w:highlight w:val="none"/>
-          <w:vertAlign w:val="baseline"/>
-        </w:rPr>
-      </w:lvl>
-    </w:lvlOverride>
-    <w:lvlOverride w:ilvl="4">
-      <w:lvl w:ilvl="4">
-        <w:start w:val="1"/>
-        <w:numFmt w:val="bullet"/>
-        <w:suff w:val="tab"/>
-        <w:lvlText w:val="•"/>
-        <w:lvlJc w:val="left"/>
-        <w:pPr>
-          <w:ind w:left="2557" w:hanging="157"/>
-        </w:pPr>
-        <w:rPr>
-          <w:rFonts w:ascii="Helvetica Neue" w:cs="Helvetica Neue" w:hAnsi="Helvetica Neue" w:eastAsia="Helvetica Neue"/>
-          <w:b w:val="0"/>
-          <w:bCs w:val="0"/>
-          <w:i w:val="0"/>
-          <w:iCs w:val="0"/>
-          <w:caps w:val="0"/>
-          <w:smallCaps w:val="0"/>
-          <w:strike w:val="0"/>
-          <w:dstrike w:val="0"/>
-          <w:outline w:val="0"/>
-          <w:emboss w:val="0"/>
-          <w:imprint w:val="0"/>
-          <w:spacing w:val="0"/>
-          <w:w w:val="100"/>
-          <w:kern w:val="0"/>
-          <w:position w:val="0"/>
-          <w:highlight w:val="none"/>
-          <w:vertAlign w:val="baseline"/>
-        </w:rPr>
-      </w:lvl>
-    </w:lvlOverride>
-    <w:lvlOverride w:ilvl="5">
-      <w:lvl w:ilvl="5">
-        <w:start w:val="1"/>
-        <w:numFmt w:val="bullet"/>
-        <w:suff w:val="tab"/>
-        <w:lvlText w:val="•"/>
-        <w:lvlJc w:val="left"/>
-        <w:pPr>
-          <w:ind w:left="3157" w:hanging="157"/>
-        </w:pPr>
-        <w:rPr>
-          <w:rFonts w:ascii="Helvetica Neue" w:cs="Helvetica Neue" w:hAnsi="Helvetica Neue" w:eastAsia="Helvetica Neue"/>
-          <w:b w:val="0"/>
-          <w:bCs w:val="0"/>
-          <w:i w:val="0"/>
-          <w:iCs w:val="0"/>
-          <w:caps w:val="0"/>
-          <w:smallCaps w:val="0"/>
-          <w:strike w:val="0"/>
-          <w:dstrike w:val="0"/>
-          <w:outline w:val="0"/>
-          <w:emboss w:val="0"/>
-          <w:imprint w:val="0"/>
-          <w:spacing w:val="0"/>
-          <w:w w:val="100"/>
-          <w:kern w:val="0"/>
-          <w:position w:val="0"/>
-          <w:highlight w:val="none"/>
-          <w:vertAlign w:val="baseline"/>
-        </w:rPr>
-      </w:lvl>
-    </w:lvlOverride>
-    <w:lvlOverride w:ilvl="6">
-      <w:lvl w:ilvl="6">
-        <w:start w:val="1"/>
-        <w:numFmt w:val="bullet"/>
-        <w:suff w:val="tab"/>
-        <w:lvlText w:val="•"/>
-        <w:lvlJc w:val="left"/>
-        <w:pPr>
-          <w:ind w:left="3757" w:hanging="157"/>
-        </w:pPr>
-        <w:rPr>
-          <w:rFonts w:ascii="Helvetica Neue" w:cs="Helvetica Neue" w:hAnsi="Helvetica Neue" w:eastAsia="Helvetica Neue"/>
-          <w:b w:val="0"/>
-          <w:bCs w:val="0"/>
-          <w:i w:val="0"/>
-          <w:iCs w:val="0"/>
-          <w:caps w:val="0"/>
-          <w:smallCaps w:val="0"/>
-          <w:strike w:val="0"/>
-          <w:dstrike w:val="0"/>
-          <w:outline w:val="0"/>
-          <w:emboss w:val="0"/>
-          <w:imprint w:val="0"/>
-          <w:spacing w:val="0"/>
-          <w:w w:val="100"/>
-          <w:kern w:val="0"/>
-          <w:position w:val="0"/>
-          <w:highlight w:val="none"/>
-          <w:vertAlign w:val="baseline"/>
-        </w:rPr>
-      </w:lvl>
-    </w:lvlOverride>
-    <w:lvlOverride w:ilvl="7">
-      <w:lvl w:ilvl="7">
-        <w:start w:val="1"/>
-        <w:numFmt w:val="bullet"/>
-        <w:suff w:val="tab"/>
-        <w:lvlText w:val="•"/>
-        <w:lvlJc w:val="left"/>
-        <w:pPr>
-          <w:ind w:left="4357" w:hanging="157"/>
-        </w:pPr>
-        <w:rPr>
-          <w:rFonts w:ascii="Helvetica Neue" w:cs="Helvetica Neue" w:hAnsi="Helvetica Neue" w:eastAsia="Helvetica Neue"/>
-          <w:b w:val="0"/>
-          <w:bCs w:val="0"/>
-          <w:i w:val="0"/>
-          <w:iCs w:val="0"/>
-          <w:caps w:val="0"/>
-          <w:smallCaps w:val="0"/>
-          <w:strike w:val="0"/>
-          <w:dstrike w:val="0"/>
-          <w:outline w:val="0"/>
-          <w:emboss w:val="0"/>
-          <w:imprint w:val="0"/>
-          <w:spacing w:val="0"/>
-          <w:w w:val="100"/>
-          <w:kern w:val="0"/>
-          <w:position w:val="0"/>
-          <w:highlight w:val="none"/>
-          <w:vertAlign w:val="baseline"/>
-        </w:rPr>
-      </w:lvl>
-    </w:lvlOverride>
-    <w:lvlOverride w:ilvl="8">
-      <w:lvl w:ilvl="8">
-        <w:start w:val="1"/>
-        <w:numFmt w:val="bullet"/>
-        <w:suff w:val="tab"/>
-        <w:lvlText w:val="•"/>
-        <w:lvlJc w:val="left"/>
-        <w:pPr>
-          <w:ind w:left="4957" w:hanging="157"/>
-        </w:pPr>
-        <w:rPr>
-          <w:rFonts w:ascii="Helvetica Neue" w:cs="Helvetica Neue" w:hAnsi="Helvetica Neue" w:eastAsia="Helvetica Neue"/>
-          <w:b w:val="0"/>
-          <w:bCs w:val="0"/>
-          <w:i w:val="0"/>
-          <w:iCs w:val="0"/>
-          <w:caps w:val="0"/>
-          <w:smallCaps w:val="0"/>
-          <w:strike w:val="0"/>
-          <w:dstrike w:val="0"/>
-          <w:outline w:val="0"/>
-          <w:emboss w:val="0"/>
-          <w:imprint w:val="0"/>
-          <w:spacing w:val="0"/>
-          <w:w w:val="100"/>
-          <w:kern w:val="0"/>
-          <w:position w:val="0"/>
-          <w:highlight w:val="none"/>
-          <w:vertAlign w:val="baseline"/>
-        </w:rPr>
-      </w:lvl>
-    </w:lvlOverride>
-  </w:num>
-  <w:num w:numId="7">
     <w:abstractNumId w:val="2"/>
     <w:lvlOverride w:ilvl="0">
       <w:lvl w:ilvl="0">
@@ -4341,8 +3672,8 @@
       </w14:textFill>
     </w:rPr>
   </w:style>
-  <w:style w:type="character" w:styleId="None B">
-    <w:name w:val="None B"/>
+  <w:style w:type="character" w:styleId="None A">
+    <w:name w:val="None A"/>
     <w:rPr>
       <w:lang w:val="en-US"/>
     </w:rPr>
@@ -4369,8 +3700,8 @@
       </w:numPr>
     </w:pPr>
   </w:style>
-  <w:style w:type="character" w:styleId="None A">
-    <w:name w:val="None A"/>
+  <w:style w:type="character" w:styleId="None A A">
+    <w:name w:val="None A A"/>
     <w:rPr>
       <w:lang w:val="en-US"/>
     </w:rPr>
@@ -4383,6 +3714,8 @@
       <w:rFonts w:ascii="Menlo Regular" w:cs="Menlo Regular" w:hAnsi="Menlo Regular" w:eastAsia="Menlo Regular"/>
       <w:outline w:val="0"/>
       <w:color w:val="0000ff"/>
+      <w:sz w:val="22"/>
+      <w:szCs w:val="22"/>
       <w:u w:val="single" w:color="0000ff"/>
       <w:shd w:val="clear" w:color="auto" w:fill="ffffff"/>
       <w14:textFill>
@@ -4449,12 +3782,17 @@
   </w:style>
   <w:style w:type="character" w:styleId="Hyperlink.2">
     <w:name w:val="Hyperlink.2"/>
-    <w:basedOn w:val="Hyperlink"/>
+    <w:basedOn w:val="None"/>
     <w:next w:val="Hyperlink.2"/>
     <w:rPr>
+      <w:rFonts w:ascii="Menlo Regular" w:cs="Menlo Regular" w:hAnsi="Menlo Regular" w:eastAsia="Menlo Regular"/>
       <w:outline w:val="0"/>
       <w:color w:val="0000ff"/>
+      <w:sz w:val="22"/>
+      <w:szCs w:val="22"/>
       <w:u w:val="single" w:color="0000ff"/>
+      <w:shd w:val="clear" w:color="auto" w:fill="ffffff"/>
+      <w:lang w:val="en-US"/>
       <w14:textFill>
         <w14:solidFill>
           <w14:srgbClr w14:val="0000FF"/>

</xml_diff>

<commit_message>
corrected the API parameters
</commit_message>
<xml_diff>
--- a/API_DOC/API_DOC.docx
+++ b/API_DOC/API_DOC.docx
@@ -57,7 +57,7 @@
       </w:pPr>
       <w:r>
         <w:rPr>
-          <w:rStyle w:val="None A"/>
+          <w:rStyle w:val="None B"/>
           <w:rtl w:val="0"/>
           <w:lang w:val="en-US"/>
         </w:rPr>
@@ -178,7 +178,7 @@
       </w:pPr>
       <w:r>
         <w:rPr>
-          <w:rStyle w:val="None A"/>
+          <w:rStyle w:val="None B"/>
           <w:rtl w:val="0"/>
           <w:lang w:val="en-US"/>
         </w:rPr>
@@ -260,7 +260,7 @@
       </w:pPr>
       <w:r>
         <w:rPr>
-          <w:rStyle w:val="None A"/>
+          <w:rStyle w:val="None B"/>
           <w:rtl w:val="0"/>
           <w:lang w:val="en-US"/>
         </w:rPr>
@@ -308,7 +308,7 @@
       </w:pPr>
       <w:r>
         <w:rPr>
-          <w:rStyle w:val="None A"/>
+          <w:rStyle w:val="None B"/>
           <w:rtl w:val="0"/>
           <w:lang w:val="en-US"/>
         </w:rPr>
@@ -332,7 +332,7 @@
       </w:pPr>
       <w:r>
         <w:rPr>
-          <w:rStyle w:val="None A"/>
+          <w:rStyle w:val="None B"/>
           <w:rtl w:val="0"/>
           <w:lang w:val="en-US"/>
         </w:rPr>
@@ -565,7 +565,7 @@
       </w:pPr>
       <w:r>
         <w:rPr>
-          <w:rStyle w:val="None A"/>
+          <w:rStyle w:val="None B"/>
           <w:rtl w:val="0"/>
           <w:lang w:val="en-US"/>
         </w:rPr>
@@ -589,7 +589,7 @@
       </w:pPr>
       <w:r>
         <w:rPr>
-          <w:rStyle w:val="None A"/>
+          <w:rStyle w:val="None B"/>
           <w:rtl w:val="0"/>
           <w:lang w:val="en-US"/>
         </w:rPr>
@@ -653,7 +653,7 @@
       </w:pPr>
       <w:r>
         <w:rPr>
-          <w:rStyle w:val="None A"/>
+          <w:rStyle w:val="None B"/>
           <w:rtl w:val="0"/>
           <w:lang w:val="en-US"/>
         </w:rPr>
@@ -709,7 +709,7 @@
       </w:pPr>
       <w:r>
         <w:rPr>
-          <w:rStyle w:val="None A"/>
+          <w:rStyle w:val="None B"/>
           <w:rtl w:val="0"/>
           <w:lang w:val="en-US"/>
         </w:rPr>
@@ -749,7 +749,31 @@
           <w:rtl w:val="0"/>
           <w:lang w:val="en-US"/>
         </w:rPr>
-        <w:t>C) Kqw form generator</w:t>
+        <w:t>C) K</w:t>
+      </w:r>
+      <w:r>
+        <w:rPr>
+          <w:rStyle w:val="None"/>
+          <w:b w:val="1"/>
+          <w:bCs w:val="1"/>
+          <w:sz w:val="24"/>
+          <w:szCs w:val="24"/>
+          <w:rtl w:val="0"/>
+          <w:lang w:val="en-US"/>
+        </w:rPr>
+        <w:t>ṛ</w:t>
+      </w:r>
+      <w:r>
+        <w:rPr>
+          <w:rStyle w:val="None"/>
+          <w:b w:val="1"/>
+          <w:bCs w:val="1"/>
+          <w:sz w:val="24"/>
+          <w:szCs w:val="24"/>
+          <w:rtl w:val="0"/>
+          <w:lang w:val="en-US"/>
+        </w:rPr>
+        <w:t>t form generator</w:t>
       </w:r>
     </w:p>
     <w:p>
@@ -881,7 +905,7 @@
       </w:pPr>
       <w:r>
         <w:rPr>
-          <w:rStyle w:val="None A"/>
+          <w:rStyle w:val="None B"/>
           <w:rtl w:val="0"/>
           <w:lang w:val="en-US"/>
         </w:rPr>
@@ -953,7 +977,7 @@
       </w:pPr>
       <w:r>
         <w:rPr>
-          <w:rStyle w:val="None A"/>
+          <w:rStyle w:val="None B"/>
           <w:rtl w:val="0"/>
           <w:lang w:val="en-US"/>
         </w:rPr>
@@ -1009,7 +1033,7 @@
       </w:pPr>
       <w:r>
         <w:rPr>
-          <w:rStyle w:val="None A"/>
+          <w:rStyle w:val="None B"/>
           <w:rtl w:val="0"/>
           <w:lang w:val="en-US"/>
         </w:rPr>
@@ -1052,16 +1076,16 @@
           <w:rtl w:val="0"/>
           <w:lang w:val="en-US"/>
         </w:rPr>
-        <w:t>D) Sandhi Making (Joining words)</w:t>
-      </w:r>
-    </w:p>
-    <w:p>
-      <w:pPr>
-        <w:pStyle w:val="Body A"/>
-      </w:pPr>
-      <w:r>
-        <w:rPr>
-          <w:rStyle w:val="None A"/>
+        <w:t>D) Sandhi  (Joining words)</w:t>
+      </w:r>
+    </w:p>
+    <w:p>
+      <w:pPr>
+        <w:pStyle w:val="Body A"/>
+      </w:pPr>
+      <w:r>
+        <w:rPr>
+          <w:rStyle w:val="None B"/>
           <w:rtl w:val="0"/>
         </w:rPr>
         <w:t xml:space="preserve"> </w:t>
@@ -1179,7 +1203,7 @@
       </w:pPr>
       <w:r>
         <w:rPr>
-          <w:rStyle w:val="None A"/>
+          <w:rStyle w:val="None B"/>
           <w:rtl w:val="0"/>
           <w:lang w:val="en-US"/>
         </w:rPr>
@@ -1203,7 +1227,7 @@
       </w:pPr>
       <w:r>
         <w:rPr>
-          <w:rStyle w:val="None A"/>
+          <w:rStyle w:val="None B"/>
           <w:rtl w:val="0"/>
           <w:lang w:val="en-US"/>
         </w:rPr>
@@ -1393,7 +1417,7 @@
       </w:pPr>
       <w:r>
         <w:rPr>
-          <w:rStyle w:val="None A"/>
+          <w:rStyle w:val="None B"/>
           <w:rtl w:val="0"/>
           <w:lang w:val="en-US"/>
         </w:rPr>
@@ -1417,7 +1441,7 @@
       </w:pPr>
       <w:r>
         <w:rPr>
-          <w:rStyle w:val="None A"/>
+          <w:rStyle w:val="None B"/>
           <w:rtl w:val="0"/>
           <w:lang w:val="en-US"/>
         </w:rPr>
@@ -1473,7 +1497,7 @@
       </w:pPr>
       <w:r>
         <w:rPr>
-          <w:rStyle w:val="None A"/>
+          <w:rStyle w:val="None B"/>
           <w:rtl w:val="0"/>
           <w:lang w:val="en-US"/>
         </w:rPr>
@@ -1497,7 +1521,7 @@
       </w:pPr>
       <w:r>
         <w:rPr>
-          <w:rStyle w:val="None A"/>
+          <w:rStyle w:val="None B"/>
           <w:rtl w:val="0"/>
           <w:lang w:val="en-US"/>
         </w:rPr>
@@ -1520,7 +1544,7 @@
       </w:pPr>
       <w:r>
         <w:rPr>
-          <w:rStyle w:val="None A"/>
+          <w:rStyle w:val="None B"/>
           <w:rtl w:val="0"/>
         </w:rPr>
         <w:t xml:space="preserve">Note: The Mode = word is to be selected, if you want to split just a single word, without any spaces. </w:t>
@@ -1571,7 +1595,7 @@
       </w:pPr>
       <w:r>
         <w:rPr>
-          <w:rStyle w:val="None A"/>
+          <w:rStyle w:val="None B"/>
           <w:rtl w:val="0"/>
         </w:rPr>
         <w:t>Usage:</w:t>
@@ -1600,7 +1624,7 @@
         <w:rPr>
           <w:rStyle w:val="Hyperlink.1"/>
         </w:rPr>
-        <w:instrText xml:space="preserve"> HYPERLINK "https://sanskrit.uohyd.ac.in/cgi-bin/scl/MT/anusaaraka.cgi?encoding=WX&amp;out_encoding=Devanagari&amp;splitter=None&amp;parse=FULL&amp;tlang=Hindi&amp;text_type=Sloka&amp;compound_analysis=YES&amp;mode=json&amp;text=rAmaH%2520vanam%2520gacCawi"</w:instrText>
+        <w:instrText xml:space="preserve"> HYPERLINK "https://sanskrit.uohyd.ac.in/cgi-bin/scl/MT/anusaaraka.cgi?encoding=WX&amp;out_encoding=Devanagari&amp;splitter=None&amp;parse=FULL&amp;tlang=Hindi&amp;text_type=Sloka&amp;compound_analysis=YES&amp;mode=json&amp;text=rAmaH%252520vanam%252520gacCawi"</w:instrText>
       </w:r>
       <w:r>
         <w:rPr>
@@ -2249,25 +2273,25 @@
       </w:pPr>
       <w:r>
         <w:rPr>
-          <w:rStyle w:val="Hyperlink.2"/>
+          <w:rStyle w:val="Hyperlink.1"/>
         </w:rPr>
         <w:fldChar w:fldCharType="begin" w:fldLock="0"/>
       </w:r>
       <w:r>
         <w:rPr>
-          <w:rStyle w:val="Hyperlink.2"/>
+          <w:rStyle w:val="Hyperlink.1"/>
         </w:rPr>
         <w:instrText xml:space="preserve"> HYPERLINK "https://sanskrit.uohyd.ac.in/cgi-bin/scl/morph/morph.cgi?morfword=rAmaH&amp;encoding=WX&amp;outencoding=DEV&amp;mode=json"</w:instrText>
       </w:r>
       <w:r>
         <w:rPr>
-          <w:rStyle w:val="Hyperlink.2"/>
+          <w:rStyle w:val="Hyperlink.1"/>
         </w:rPr>
         <w:fldChar w:fldCharType="separate" w:fldLock="0"/>
       </w:r>
       <w:r>
         <w:rPr>
-          <w:rStyle w:val="Hyperlink.2"/>
+          <w:rStyle w:val="Hyperlink.1"/>
           <w:rtl w:val="0"/>
           <w:lang w:val="en-US"/>
         </w:rPr>
@@ -3672,8 +3696,8 @@
       </w14:textFill>
     </w:rPr>
   </w:style>
-  <w:style w:type="character" w:styleId="None A">
-    <w:name w:val="None A"/>
+  <w:style w:type="character" w:styleId="None B">
+    <w:name w:val="None B"/>
     <w:rPr>
       <w:lang w:val="en-US"/>
     </w:rPr>
@@ -3718,6 +3742,7 @@
       <w:szCs w:val="22"/>
       <w:u w:val="single" w:color="0000ff"/>
       <w:shd w:val="clear" w:color="auto" w:fill="ffffff"/>
+      <w:lang w:val="en-US"/>
       <w14:textFill>
         <w14:solidFill>
           <w14:srgbClr w14:val="0000FF"/>
@@ -3779,26 +3804,6 @@
         <w:numId w:val="3"/>
       </w:numPr>
     </w:pPr>
-  </w:style>
-  <w:style w:type="character" w:styleId="Hyperlink.2">
-    <w:name w:val="Hyperlink.2"/>
-    <w:basedOn w:val="None"/>
-    <w:next w:val="Hyperlink.2"/>
-    <w:rPr>
-      <w:rFonts w:ascii="Menlo Regular" w:cs="Menlo Regular" w:hAnsi="Menlo Regular" w:eastAsia="Menlo Regular"/>
-      <w:outline w:val="0"/>
-      <w:color w:val="0000ff"/>
-      <w:sz w:val="22"/>
-      <w:szCs w:val="22"/>
-      <w:u w:val="single" w:color="0000ff"/>
-      <w:shd w:val="clear" w:color="auto" w:fill="ffffff"/>
-      <w:lang w:val="en-US"/>
-      <w14:textFill>
-        <w14:solidFill>
-          <w14:srgbClr w14:val="0000FF"/>
-        </w14:solidFill>
-      </w14:textFill>
-    </w:rPr>
   </w:style>
 </w:styles>
 </file>

</xml_diff>

<commit_message>
corrected url for morph analyser
</commit_message>
<xml_diff>
--- a/API_DOC/API_DOC.docx
+++ b/API_DOC/API_DOC.docx
@@ -57,7 +57,7 @@
       </w:pPr>
       <w:r>
         <w:rPr>
-          <w:rStyle w:val="None B"/>
+          <w:rStyle w:val="None A"/>
           <w:rtl w:val="0"/>
           <w:lang w:val="en-US"/>
         </w:rPr>
@@ -178,7 +178,7 @@
       </w:pPr>
       <w:r>
         <w:rPr>
-          <w:rStyle w:val="None B"/>
+          <w:rStyle w:val="None A"/>
           <w:rtl w:val="0"/>
           <w:lang w:val="en-US"/>
         </w:rPr>
@@ -260,7 +260,7 @@
       </w:pPr>
       <w:r>
         <w:rPr>
-          <w:rStyle w:val="None B"/>
+          <w:rStyle w:val="None A"/>
           <w:rtl w:val="0"/>
           <w:lang w:val="en-US"/>
         </w:rPr>
@@ -308,7 +308,7 @@
       </w:pPr>
       <w:r>
         <w:rPr>
-          <w:rStyle w:val="None B"/>
+          <w:rStyle w:val="None A"/>
           <w:rtl w:val="0"/>
           <w:lang w:val="en-US"/>
         </w:rPr>
@@ -332,7 +332,7 @@
       </w:pPr>
       <w:r>
         <w:rPr>
-          <w:rStyle w:val="None B"/>
+          <w:rStyle w:val="None A"/>
           <w:rtl w:val="0"/>
           <w:lang w:val="en-US"/>
         </w:rPr>
@@ -565,7 +565,7 @@
       </w:pPr>
       <w:r>
         <w:rPr>
-          <w:rStyle w:val="None B"/>
+          <w:rStyle w:val="None A"/>
           <w:rtl w:val="0"/>
           <w:lang w:val="en-US"/>
         </w:rPr>
@@ -589,7 +589,7 @@
       </w:pPr>
       <w:r>
         <w:rPr>
-          <w:rStyle w:val="None B"/>
+          <w:rStyle w:val="None A"/>
           <w:rtl w:val="0"/>
           <w:lang w:val="en-US"/>
         </w:rPr>
@@ -653,7 +653,7 @@
       </w:pPr>
       <w:r>
         <w:rPr>
-          <w:rStyle w:val="None B"/>
+          <w:rStyle w:val="None A"/>
           <w:rtl w:val="0"/>
           <w:lang w:val="en-US"/>
         </w:rPr>
@@ -709,7 +709,7 @@
       </w:pPr>
       <w:r>
         <w:rPr>
-          <w:rStyle w:val="None B"/>
+          <w:rStyle w:val="None A"/>
           <w:rtl w:val="0"/>
           <w:lang w:val="en-US"/>
         </w:rPr>
@@ -905,7 +905,7 @@
       </w:pPr>
       <w:r>
         <w:rPr>
-          <w:rStyle w:val="None B"/>
+          <w:rStyle w:val="None A"/>
           <w:rtl w:val="0"/>
           <w:lang w:val="en-US"/>
         </w:rPr>
@@ -977,7 +977,7 @@
       </w:pPr>
       <w:r>
         <w:rPr>
-          <w:rStyle w:val="None B"/>
+          <w:rStyle w:val="None A"/>
           <w:rtl w:val="0"/>
           <w:lang w:val="en-US"/>
         </w:rPr>
@@ -1033,7 +1033,7 @@
       </w:pPr>
       <w:r>
         <w:rPr>
-          <w:rStyle w:val="None B"/>
+          <w:rStyle w:val="None A"/>
           <w:rtl w:val="0"/>
           <w:lang w:val="en-US"/>
         </w:rPr>
@@ -1085,7 +1085,7 @@
       </w:pPr>
       <w:r>
         <w:rPr>
-          <w:rStyle w:val="None B"/>
+          <w:rStyle w:val="None A"/>
           <w:rtl w:val="0"/>
         </w:rPr>
         <w:t xml:space="preserve"> </w:t>
@@ -1203,7 +1203,7 @@
       </w:pPr>
       <w:r>
         <w:rPr>
-          <w:rStyle w:val="None B"/>
+          <w:rStyle w:val="None A"/>
           <w:rtl w:val="0"/>
           <w:lang w:val="en-US"/>
         </w:rPr>
@@ -1227,7 +1227,7 @@
       </w:pPr>
       <w:r>
         <w:rPr>
-          <w:rStyle w:val="None B"/>
+          <w:rStyle w:val="None A"/>
           <w:rtl w:val="0"/>
           <w:lang w:val="en-US"/>
         </w:rPr>
@@ -1417,7 +1417,7 @@
       </w:pPr>
       <w:r>
         <w:rPr>
-          <w:rStyle w:val="None B"/>
+          <w:rStyle w:val="None A"/>
           <w:rtl w:val="0"/>
           <w:lang w:val="en-US"/>
         </w:rPr>
@@ -1441,7 +1441,7 @@
       </w:pPr>
       <w:r>
         <w:rPr>
-          <w:rStyle w:val="None B"/>
+          <w:rStyle w:val="None A"/>
           <w:rtl w:val="0"/>
           <w:lang w:val="en-US"/>
         </w:rPr>
@@ -1497,7 +1497,7 @@
       </w:pPr>
       <w:r>
         <w:rPr>
-          <w:rStyle w:val="None B"/>
+          <w:rStyle w:val="None A"/>
           <w:rtl w:val="0"/>
           <w:lang w:val="en-US"/>
         </w:rPr>
@@ -1521,7 +1521,7 @@
       </w:pPr>
       <w:r>
         <w:rPr>
-          <w:rStyle w:val="None B"/>
+          <w:rStyle w:val="None A"/>
           <w:rtl w:val="0"/>
           <w:lang w:val="en-US"/>
         </w:rPr>
@@ -1544,7 +1544,7 @@
       </w:pPr>
       <w:r>
         <w:rPr>
-          <w:rStyle w:val="None B"/>
+          <w:rStyle w:val="None A"/>
           <w:rtl w:val="0"/>
         </w:rPr>
         <w:t xml:space="preserve">Note: The Mode = word is to be selected, if you want to split just a single word, without any spaces. </w:t>
@@ -1595,7 +1595,7 @@
       </w:pPr>
       <w:r>
         <w:rPr>
-          <w:rStyle w:val="None B"/>
+          <w:rStyle w:val="None A"/>
           <w:rtl w:val="0"/>
         </w:rPr>
         <w:t>Usage:</w:t>
@@ -1624,7 +1624,7 @@
         <w:rPr>
           <w:rStyle w:val="Hyperlink.1"/>
         </w:rPr>
-        <w:instrText xml:space="preserve"> HYPERLINK "https://sanskrit.uohyd.ac.in/cgi-bin/scl/MT/anusaaraka.cgi?encoding=WX&amp;out_encoding=Devanagari&amp;splitter=None&amp;parse=FULL&amp;tlang=Hindi&amp;text_type=Sloka&amp;compound_analysis=YES&amp;mode=json&amp;text=rAmaH%252520vanam%252520gacCawi"</w:instrText>
+        <w:instrText xml:space="preserve"> HYPERLINK "https://sanskrit.uohyd.ac.in/cgi-bin/scl/MT/anusaaraka.cgi?encoding=WX&amp;out_encoding=Devanagari&amp;splitter=None&amp;parse=FULL&amp;tlang=Hindi&amp;text_type=Sloka&amp;compound_analysis=YES&amp;mode=json&amp;text=rAmaH%25252520vanam%25252520gacCawi"</w:instrText>
       </w:r>
       <w:r>
         <w:rPr>
@@ -2295,7 +2295,7 @@
           <w:rtl w:val="0"/>
           <w:lang w:val="en-US"/>
         </w:rPr>
-        <w:t>https://sanskrit.uohyd.ac.in/cgi-bin/scl/morph/morph.cgi?morfword=rAmaH&amp;encoding=WX&amp;outencoding=DEV&amp;mode=json</w:t>
+        <w:t>https://sanskrit.uohyd.ac.in/cgi-bin/scl/MT/prog/morph/morph.cgi?morfword=rAmaH&amp;encoding=WX&amp;outencoding=DEV&amp;mode=json</w:t>
       </w:r>
       <w:r>
         <w:rPr/>
@@ -3696,8 +3696,8 @@
       </w14:textFill>
     </w:rPr>
   </w:style>
-  <w:style w:type="character" w:styleId="None B">
-    <w:name w:val="None B"/>
+  <w:style w:type="character" w:styleId="None A">
+    <w:name w:val="None A"/>
     <w:rPr>
       <w:lang w:val="en-US"/>
     </w:rPr>

</xml_diff>